<commit_message>
added more information in the introduction
</commit_message>
<xml_diff>
--- a/20-Abgabe02-Hemida-Riegler-Weber.docx
+++ b/20-Abgabe02-Hemida-Riegler-Weber.docx
@@ -18,6 +18,15 @@
           <w:sz w:val="28"/>
           <w:szCs w:val="28"/>
         </w:rPr>
+        <w:t xml:space="preserve"> </w:t>
+      </w:r>
+      <w:r>
+        <w:rPr>
+          <w:b/>
+          <w:bCs/>
+          <w:sz w:val="28"/>
+          <w:szCs w:val="28"/>
+        </w:rPr>
         <w:t>Konfigurationsmanagement Lab Report</w:t>
       </w:r>
     </w:p>
@@ -221,23 +230,7 @@
           <w:sz w:val="24"/>
           <w:szCs w:val="24"/>
         </w:rPr>
-        <w:t xml:space="preserve"> erstellt. Jeder Beteiligte hat das Repository </w:t>
-      </w:r>
-      <w:proofErr w:type="gramStart"/>
-      <w:r>
-        <w:rPr>
-          <w:sz w:val="24"/>
-          <w:szCs w:val="24"/>
-        </w:rPr>
-        <w:t>kopiert</w:t>
-      </w:r>
-      <w:proofErr w:type="gramEnd"/>
-      <w:r>
-        <w:rPr>
-          <w:sz w:val="24"/>
-          <w:szCs w:val="24"/>
-        </w:rPr>
-        <w:t xml:space="preserve"> um remote Zugriff auf die verteilte </w:t>
+        <w:t xml:space="preserve"> erstellt. Jeder Beteiligte hat das Repository kopiert um remote Zugriff auf die verteilte </w:t>
       </w:r>
       <w:proofErr w:type="spellStart"/>
       <w:r>
@@ -253,23 +246,78 @@
           <w:sz w:val="24"/>
           <w:szCs w:val="24"/>
         </w:rPr>
-        <w:t xml:space="preserve"> zu haben. Dies ist wichtig, um ein gemeinsames Arbeiten zu ermöglichen und Fehler schnell und zielorientiert beheben zu können. Das vorhandene Queue Template wurde zu diesem Zweck verwendet. Hierbei mussten einige Bugs entfernt </w:t>
-      </w:r>
-      <w:proofErr w:type="gramStart"/>
-      <w:r>
-        <w:rPr>
-          <w:sz w:val="24"/>
-          <w:szCs w:val="24"/>
-        </w:rPr>
-        <w:t>werden</w:t>
-      </w:r>
-      <w:proofErr w:type="gramEnd"/>
-      <w:r>
-        <w:rPr>
-          <w:sz w:val="24"/>
-          <w:szCs w:val="24"/>
-        </w:rPr>
-        <w:t xml:space="preserve"> um eine Testung zu ermöglichen. Es wurden alle Dokumentationsvorgaben eingehalten. </w:t>
+        <w:t xml:space="preserve"> zu haben. Dies ist wichtig, um ein gemeinsames Arbeiten zu ermöglichen und Fehler schnell und zielorientiert beheben zu können. </w:t>
+      </w:r>
+      <w:r>
+        <w:rPr>
+          <w:sz w:val="24"/>
+          <w:szCs w:val="24"/>
+        </w:rPr>
+        <w:t xml:space="preserve">Da in einem Unternehmen </w:t>
+      </w:r>
+      <w:proofErr w:type="spellStart"/>
+      <w:r>
+        <w:rPr>
+          <w:sz w:val="24"/>
+          <w:szCs w:val="24"/>
+        </w:rPr>
+        <w:t>stehts</w:t>
+      </w:r>
+      <w:proofErr w:type="spellEnd"/>
+      <w:r>
+        <w:rPr>
+          <w:sz w:val="24"/>
+          <w:szCs w:val="24"/>
+        </w:rPr>
+        <w:t xml:space="preserve"> neue Mitarbeiter einsteigen können und von dem ganzen Code „Überfallen“ werden, ist es sehr zu empfehlen immer gut lesbare </w:t>
+      </w:r>
+      <w:proofErr w:type="spellStart"/>
+      <w:r>
+        <w:rPr>
+          <w:sz w:val="24"/>
+          <w:szCs w:val="24"/>
+        </w:rPr>
+        <w:t>Commits</w:t>
+      </w:r>
+      <w:proofErr w:type="spellEnd"/>
+      <w:r>
+        <w:rPr>
+          <w:sz w:val="24"/>
+          <w:szCs w:val="24"/>
+        </w:rPr>
+        <w:t xml:space="preserve"> erstellen und auch den Code entweder gut zu kommentieren, oder im </w:t>
+      </w:r>
+      <w:proofErr w:type="spellStart"/>
+      <w:r>
+        <w:rPr>
+          <w:sz w:val="24"/>
+          <w:szCs w:val="24"/>
+        </w:rPr>
+        <w:t>optimalfall</w:t>
+      </w:r>
+      <w:proofErr w:type="spellEnd"/>
+      <w:r>
+        <w:rPr>
+          <w:sz w:val="24"/>
+          <w:szCs w:val="24"/>
+        </w:rPr>
+        <w:t xml:space="preserve">, den Code so schreiben, dass man es erst gar nicht kommentieren muss, da der Code selbst erklärend ist. </w:t>
+      </w:r>
+      <w:proofErr w:type="spellStart"/>
+      <w:r>
+        <w:rPr>
+          <w:sz w:val="24"/>
+          <w:szCs w:val="24"/>
+        </w:rPr>
+        <w:t>Das</w:t>
+      </w:r>
+      <w:proofErr w:type="spellEnd"/>
+      <w:r>
+        <w:rPr>
+          <w:sz w:val="24"/>
+          <w:szCs w:val="24"/>
+        </w:rPr>
+        <w:t xml:space="preserve"> vorhandene Queue Template wurde zu diesem Zweck verwendet. Hierbei mussten einige Bugs entfernt werden um eine Testung zu ermöglichen. Es wurden alle Dokumentationsvorgaben eingehalten. </w:t>
       </w:r>
     </w:p>
     <w:p>
@@ -327,7 +375,6 @@
         <w:t xml:space="preserve"> Variable wurde in den Konstruktor integriert (</w:t>
       </w:r>
       <w:proofErr w:type="spellStart"/>
-      <w:proofErr w:type="gramStart"/>
       <w:r>
         <w:rPr>
           <w:sz w:val="24"/>
@@ -336,7 +383,6 @@
         <w:t>this.maxSize</w:t>
       </w:r>
       <w:proofErr w:type="spellEnd"/>
-      <w:proofErr w:type="gramEnd"/>
       <w:r>
         <w:rPr>
           <w:sz w:val="24"/>
@@ -393,7 +439,6 @@
         <w:t xml:space="preserve"> der String Queue Klasse wurde berichtigt (</w:t>
       </w:r>
       <w:proofErr w:type="spellStart"/>
-      <w:proofErr w:type="gramStart"/>
       <w:r>
         <w:rPr>
           <w:sz w:val="24"/>
@@ -402,7 +447,6 @@
         <w:t>this.element</w:t>
       </w:r>
       <w:proofErr w:type="spellEnd"/>
-      <w:proofErr w:type="gramEnd"/>
       <w:r>
         <w:rPr>
           <w:sz w:val="24"/>
@@ -475,7 +519,6 @@
         <w:t xml:space="preserve"> (</w:t>
       </w:r>
       <w:proofErr w:type="spellStart"/>
-      <w:proofErr w:type="gramStart"/>
       <w:r>
         <w:rPr>
           <w:sz w:val="24"/>
@@ -489,15 +532,7 @@
           <w:sz w:val="24"/>
           <w:szCs w:val="24"/>
         </w:rPr>
-        <w:t xml:space="preserve"> !</w:t>
-      </w:r>
-      <w:proofErr w:type="gramEnd"/>
-      <w:r>
-        <w:rPr>
-          <w:sz w:val="24"/>
-          <w:szCs w:val="24"/>
-        </w:rPr>
-        <w:t xml:space="preserve">= null), um nur wirklich zu löschen, wenn auch ein Element vorhanden ist). Die </w:t>
+        <w:t xml:space="preserve"> != null), um nur wirklich zu löschen, wenn auch ein Element vorhanden ist). Die </w:t>
       </w:r>
       <w:proofErr w:type="spellStart"/>
       <w:r>
@@ -561,23 +596,7 @@
           <w:sz w:val="24"/>
           <w:szCs w:val="24"/>
         </w:rPr>
-        <w:t xml:space="preserve"> Methode lediglich syntaktisch </w:t>
-      </w:r>
-      <w:proofErr w:type="gramStart"/>
-      <w:r>
-        <w:rPr>
-          <w:sz w:val="24"/>
-          <w:szCs w:val="24"/>
-        </w:rPr>
-        <w:t>umgeschrieben</w:t>
-      </w:r>
-      <w:proofErr w:type="gramEnd"/>
-      <w:r>
-        <w:rPr>
-          <w:sz w:val="24"/>
-          <w:szCs w:val="24"/>
-        </w:rPr>
-        <w:t xml:space="preserve"> um eine effektivere Zeilenanzahl zu erreichen. </w:t>
+        <w:t xml:space="preserve"> Methode lediglich syntaktisch umgeschrieben um eine effektivere Zeilenanzahl zu erreichen. </w:t>
       </w:r>
     </w:p>
     <w:p>
@@ -616,47 +635,22 @@
           <w:sz w:val="24"/>
           <w:szCs w:val="24"/>
         </w:rPr>
-        <w:t xml:space="preserve"> Test für die verschiedenen Methoden der Queue Klasse zu erstellen. Dabei ist </w:t>
-      </w:r>
-      <w:proofErr w:type="gramStart"/>
-      <w:r>
-        <w:rPr>
-          <w:sz w:val="24"/>
-          <w:szCs w:val="24"/>
-        </w:rPr>
-        <w:t>die selbe</w:t>
-      </w:r>
-      <w:proofErr w:type="gramEnd"/>
-      <w:r>
-        <w:rPr>
-          <w:sz w:val="24"/>
-          <w:szCs w:val="24"/>
-        </w:rPr>
-        <w:t xml:space="preserve"> Vorgehensweise wie in der Übung 1 Konfigurationsmanagement angewandt worden. Zunächst sind für die String Queue Test Klasse zwei String Queue Elemente sowie zwei Elementlisten erstellt worden. Vor jeder Testung werden Elemente in die Liste eingefügt und </w:t>
-      </w:r>
-      <w:proofErr w:type="gramStart"/>
-      <w:r>
-        <w:rPr>
-          <w:sz w:val="24"/>
-          <w:szCs w:val="24"/>
-        </w:rPr>
-        <w:t>mithilfe der Konstruktors</w:t>
-      </w:r>
-      <w:proofErr w:type="gramEnd"/>
-      <w:r>
-        <w:rPr>
-          <w:sz w:val="24"/>
-          <w:szCs w:val="24"/>
-        </w:rPr>
-        <w:t xml:space="preserve"> in der String Queue Klasse Objekte mit den Elementen und einer </w:t>
-      </w:r>
-      <w:proofErr w:type="spellStart"/>
+        <w:t xml:space="preserve"> Test für die verschiedenen Methoden der Queue Klasse zu erstellen. Dabei ist die selbe Vorgehensweise wie in der Übung 1 </w:t>
+      </w:r>
       <w:r>
         <w:rPr>
           <w:sz w:val="24"/>
           <w:szCs w:val="24"/>
         </w:rPr>
         <w:lastRenderedPageBreak/>
+        <w:t xml:space="preserve">Konfigurationsmanagement angewandt worden. Zunächst sind für die String Queue Test Klasse zwei String Queue Elemente sowie zwei Elementlisten erstellt worden. Vor jeder Testung werden Elemente in die Liste eingefügt und mithilfe der Konstruktors in der String Queue Klasse Objekte mit den Elementen und einer </w:t>
+      </w:r>
+      <w:proofErr w:type="spellStart"/>
+      <w:r>
+        <w:rPr>
+          <w:sz w:val="24"/>
+          <w:szCs w:val="24"/>
+        </w:rPr>
         <w:t>maxSize</w:t>
       </w:r>
       <w:proofErr w:type="spellEnd"/>
@@ -720,23 +714,7 @@
           <w:sz w:val="24"/>
           <w:szCs w:val="24"/>
         </w:rPr>
-        <w:t xml:space="preserve"> Interface </w:t>
-      </w:r>
-      <w:proofErr w:type="gramStart"/>
-      <w:r>
-        <w:rPr>
-          <w:sz w:val="24"/>
-          <w:szCs w:val="24"/>
-        </w:rPr>
-        <w:t>angepasst</w:t>
-      </w:r>
-      <w:proofErr w:type="gramEnd"/>
-      <w:r>
-        <w:rPr>
-          <w:sz w:val="24"/>
-          <w:szCs w:val="24"/>
-        </w:rPr>
-        <w:t xml:space="preserve"> um mit alle </w:t>
+        <w:t xml:space="preserve"> Interface angepasst um mit alle </w:t>
       </w:r>
       <w:proofErr w:type="spellStart"/>
       <w:r>
@@ -912,23 +890,7 @@
           <w:sz w:val="24"/>
           <w:szCs w:val="24"/>
         </w:rPr>
-        <w:t xml:space="preserve"> wie zum Beispiel </w:t>
-      </w:r>
-      <w:proofErr w:type="gramStart"/>
-      <w:r>
-        <w:rPr>
-          <w:sz w:val="24"/>
-          <w:szCs w:val="24"/>
-        </w:rPr>
-        <w:t>Integer</w:t>
-      </w:r>
-      <w:proofErr w:type="gramEnd"/>
-      <w:r>
-        <w:rPr>
-          <w:sz w:val="24"/>
-          <w:szCs w:val="24"/>
-        </w:rPr>
-        <w:t xml:space="preserve"> in die Elementliste eingefügt. </w:t>
+        <w:t xml:space="preserve"> wie zum Beispiel Integer in die Elementliste eingefügt. </w:t>
       </w:r>
     </w:p>
     <w:p>
@@ -1128,23 +1090,7 @@
           <w:sz w:val="24"/>
           <w:szCs w:val="24"/>
         </w:rPr>
-        <w:t xml:space="preserve">eingefügt, </w:t>
-      </w:r>
-      <w:proofErr w:type="gramStart"/>
-      <w:r>
-        <w:rPr>
-          <w:sz w:val="24"/>
-          <w:szCs w:val="24"/>
-        </w:rPr>
-        <w:t>das</w:t>
-      </w:r>
-      <w:proofErr w:type="gramEnd"/>
-      <w:r>
-        <w:rPr>
-          <w:sz w:val="24"/>
-          <w:szCs w:val="24"/>
-        </w:rPr>
-        <w:t xml:space="preserve"> </w:t>
+        <w:t xml:space="preserve">eingefügt, das </w:t>
       </w:r>
       <w:r>
         <w:rPr>

</xml_diff>